<commit_message>
updated resume, beginning of fall term 2017
</commit_message>
<xml_diff>
--- a/Resume.docx
+++ b/Resume.docx
@@ -1,6 +1,6 @@
 
 <file path=word/document.xml><?xml version="1.0" encoding="utf-8"?>
-<w:document xmlns:wpc="http://schemas.microsoft.com/office/word/2010/wordprocessingCanvas" xmlns:cx="http://schemas.microsoft.com/office/drawing/2014/chartex" xmlns:cx1="http://schemas.microsoft.com/office/drawing/2015/9/8/chartex" xmlns:cx2="http://schemas.microsoft.com/office/drawing/2015/10/21/chartex" xmlns:cx3="http://schemas.microsoft.com/office/drawing/2016/5/9/chartex" xmlns:cx4="http://schemas.microsoft.com/office/drawing/2016/5/10/chartex" xmlns:cx5="http://schemas.microsoft.com/office/drawing/2016/5/11/chartex" xmlns:mc="http://schemas.openxmlformats.org/markup-compatibility/2006" xmlns:o="urn:schemas-microsoft-com:office:office" xmlns:r="http://schemas.openxmlformats.org/officeDocument/2006/relationships" xmlns:m="http://schemas.openxmlformats.org/officeDocument/2006/math" xmlns:v="urn:schemas-microsoft-com:vml" xmlns:wp14="http://schemas.microsoft.com/office/word/2010/wordprocessingDrawing" xmlns:wp="http://schemas.openxmlformats.org/drawingml/2006/wordprocessingDrawing" xmlns:w10="urn:schemas-microsoft-com:office:word" xmlns:w="http://schemas.openxmlformats.org/wordprocessingml/2006/main" xmlns:w14="http://schemas.microsoft.com/office/word/2010/wordml" xmlns:w15="http://schemas.microsoft.com/office/word/2012/wordml" xmlns:w16se="http://schemas.microsoft.com/office/word/2015/wordml/symex" xmlns:wpg="http://schemas.microsoft.com/office/word/2010/wordprocessingGroup" xmlns:wpi="http://schemas.microsoft.com/office/word/2010/wordprocessingInk" xmlns:wne="http://schemas.microsoft.com/office/word/2006/wordml" xmlns:wps="http://schemas.microsoft.com/office/word/2010/wordprocessingShape" mc:Ignorable="w14 w15 w16se wp14">
+<w:document xmlns:wpc="http://schemas.microsoft.com/office/word/2010/wordprocessingCanvas" xmlns:cx="http://schemas.microsoft.com/office/drawing/2014/chartex" xmlns:cx1="http://schemas.microsoft.com/office/drawing/2015/9/8/chartex" xmlns:cx2="http://schemas.microsoft.com/office/drawing/2015/10/21/chartex" xmlns:cx3="http://schemas.microsoft.com/office/drawing/2016/5/9/chartex" xmlns:cx4="http://schemas.microsoft.com/office/drawing/2016/5/10/chartex" xmlns:cx5="http://schemas.microsoft.com/office/drawing/2016/5/11/chartex" xmlns:cx6="http://schemas.microsoft.com/office/drawing/2016/5/12/chartex" xmlns:cx7="http://schemas.microsoft.com/office/drawing/2016/5/13/chartex" xmlns:cx8="http://schemas.microsoft.com/office/drawing/2016/5/14/chartex" xmlns:mc="http://schemas.openxmlformats.org/markup-compatibility/2006" xmlns:aink="http://schemas.microsoft.com/office/drawing/2016/ink" xmlns:am3d="http://schemas.microsoft.com/office/drawing/2017/model3d" xmlns:o="urn:schemas-microsoft-com:office:office" xmlns:r="http://schemas.openxmlformats.org/officeDocument/2006/relationships" xmlns:m="http://schemas.openxmlformats.org/officeDocument/2006/math" xmlns:v="urn:schemas-microsoft-com:vml" xmlns:wp14="http://schemas.microsoft.com/office/word/2010/wordprocessingDrawing" xmlns:wp="http://schemas.openxmlformats.org/drawingml/2006/wordprocessingDrawing" xmlns:w10="urn:schemas-microsoft-com:office:word" xmlns:w="http://schemas.openxmlformats.org/wordprocessingml/2006/main" xmlns:w14="http://schemas.microsoft.com/office/word/2010/wordml" xmlns:w15="http://schemas.microsoft.com/office/word/2012/wordml" xmlns:w16cid="http://schemas.microsoft.com/office/word/2016/wordml/cid" xmlns:w16se="http://schemas.microsoft.com/office/word/2015/wordml/symex" xmlns:wpg="http://schemas.microsoft.com/office/word/2010/wordprocessingGroup" xmlns:wpi="http://schemas.microsoft.com/office/word/2010/wordprocessingInk" xmlns:wne="http://schemas.microsoft.com/office/word/2006/wordml" xmlns:wps="http://schemas.microsoft.com/office/word/2010/wordprocessingShape" mc:Ignorable="w14 w15 w16se w16cid wp14">
   <w:body>
     <w:p>
       <w:pPr>
@@ -329,19 +329,26 @@
         <w:rPr>
           <w:rFonts w:ascii="Times New Roman" w:hAnsi="Times New Roman" w:cs="Times New Roman"/>
         </w:rPr>
-        <w:t>Relevant coursework: Data Structures, Algorithms, Computability and Complexity, Database Systems, Programming Languages, Software Design, Audio Programming</w:t>
-      </w:r>
-      <w:r>
-        <w:rPr>
-          <w:rFonts w:ascii="Times New Roman" w:hAnsi="Times New Roman" w:cs="Times New Roman"/>
-        </w:rPr>
-        <w:t>, Computer Graphics</w:t>
-      </w:r>
-      <w:r>
-        <w:rPr>
-          <w:rFonts w:ascii="Times New Roman" w:hAnsi="Times New Roman" w:cs="Times New Roman"/>
-        </w:rPr>
-        <w:t xml:space="preserve"> </w:t>
+        <w:t>Thorough exposure to subfields in CS through electives</w:t>
+      </w:r>
+    </w:p>
+    <w:p>
+      <w:pPr>
+        <w:pStyle w:val="ListParagraph"/>
+        <w:numPr>
+          <w:ilvl w:val="0"/>
+          <w:numId w:val="4"/>
+        </w:numPr>
+        <w:spacing w:line="240" w:lineRule="auto"/>
+        <w:rPr>
+          <w:rFonts w:ascii="Times New Roman" w:hAnsi="Times New Roman" w:cs="Times New Roman"/>
+        </w:rPr>
+      </w:pPr>
+      <w:r>
+        <w:rPr>
+          <w:rFonts w:ascii="Times New Roman" w:hAnsi="Times New Roman" w:cs="Times New Roman"/>
+        </w:rPr>
+        <w:t>Senior capstone project: E-Discovery through machine learning</w:t>
       </w:r>
     </w:p>
     <w:p>
@@ -350,13 +357,24 @@
         <w:jc w:val="center"/>
         <w:rPr>
           <w:rFonts w:ascii="Times New Roman" w:hAnsi="Times New Roman" w:cs="Times New Roman"/>
-        </w:rPr>
-      </w:pPr>
-      <w:r>
-        <w:rPr>
-          <w:rFonts w:ascii="Times New Roman" w:hAnsi="Times New Roman" w:cs="Times New Roman"/>
           <w:b/>
         </w:rPr>
+      </w:pPr>
+    </w:p>
+    <w:p>
+      <w:pPr>
+        <w:spacing w:line="240" w:lineRule="auto"/>
+        <w:jc w:val="center"/>
+        <w:rPr>
+          <w:rFonts w:ascii="Times New Roman" w:hAnsi="Times New Roman" w:cs="Times New Roman"/>
+          <w:b/>
+        </w:rPr>
+      </w:pPr>
+      <w:r>
+        <w:rPr>
+          <w:rFonts w:ascii="Times New Roman" w:hAnsi="Times New Roman" w:cs="Times New Roman"/>
+          <w:b/>
+        </w:rPr>
         <w:t xml:space="preserve">Work </w:t>
       </w:r>
       <w:r>
@@ -372,6 +390,65 @@
           <w:b/>
         </w:rPr>
         <w:t>xperiences</w:t>
+      </w:r>
+    </w:p>
+    <w:p>
+      <w:pPr>
+        <w:spacing w:line="240" w:lineRule="auto"/>
+        <w:rPr>
+          <w:rFonts w:ascii="Times New Roman" w:hAnsi="Times New Roman" w:cs="Times New Roman"/>
+        </w:rPr>
+      </w:pPr>
+      <w:r>
+        <w:rPr>
+          <w:rFonts w:ascii="Times New Roman" w:hAnsi="Times New Roman" w:cs="Times New Roman"/>
+          <w:b/>
+        </w:rPr>
+        <w:t xml:space="preserve">Application Developer </w:t>
+      </w:r>
+      <w:r>
+        <w:rPr>
+          <w:rFonts w:ascii="Times New Roman" w:hAnsi="Times New Roman" w:cs="Times New Roman"/>
+        </w:rPr>
+        <w:t xml:space="preserve">Launch5 Media &amp; Technologies, Summer 2017 – current </w:t>
+      </w:r>
+    </w:p>
+    <w:p>
+      <w:pPr>
+        <w:pStyle w:val="ListParagraph"/>
+        <w:numPr>
+          <w:ilvl w:val="0"/>
+          <w:numId w:val="14"/>
+        </w:numPr>
+        <w:spacing w:line="240" w:lineRule="auto"/>
+        <w:rPr>
+          <w:rFonts w:ascii="Times New Roman" w:hAnsi="Times New Roman" w:cs="Times New Roman"/>
+        </w:rPr>
+      </w:pPr>
+      <w:r>
+        <w:rPr>
+          <w:rFonts w:ascii="Times New Roman" w:hAnsi="Times New Roman" w:cs="Times New Roman"/>
+        </w:rPr>
+        <w:t>Developing a phone app prototype for a locale based social media platform using Phonegap/Cordova</w:t>
+      </w:r>
+    </w:p>
+    <w:p>
+      <w:pPr>
+        <w:pStyle w:val="ListParagraph"/>
+        <w:numPr>
+          <w:ilvl w:val="0"/>
+          <w:numId w:val="14"/>
+        </w:numPr>
+        <w:spacing w:line="240" w:lineRule="auto"/>
+        <w:rPr>
+          <w:rFonts w:ascii="Times New Roman" w:hAnsi="Times New Roman" w:cs="Times New Roman"/>
+        </w:rPr>
+      </w:pPr>
+      <w:r>
+        <w:rPr>
+          <w:rFonts w:ascii="Times New Roman" w:hAnsi="Times New Roman" w:cs="Times New Roman"/>
+        </w:rPr>
+        <w:t>Implementing backend with AWS Cognito, API Gateway, DynamoDB, S3</w:t>
       </w:r>
     </w:p>
     <w:p>
@@ -424,7 +501,7 @@
         <w:rPr>
           <w:rFonts w:ascii="Times New Roman" w:hAnsi="Times New Roman" w:cs="Times New Roman"/>
         </w:rPr>
-        <w:t>Utilizing cloud computing services to aggregate data from government agencies</w:t>
+        <w:t>Developed a framework that aggregated and processed river data from USGS using cloud computing services</w:t>
       </w:r>
     </w:p>
     <w:p>
@@ -443,7 +520,7 @@
         <w:rPr>
           <w:rFonts w:ascii="Times New Roman" w:hAnsi="Times New Roman" w:cs="Times New Roman"/>
         </w:rPr>
-        <w:t>Developing parallelized workflows to optimize use of connection bandwidth and computing resources in data collection</w:t>
+        <w:t>Created a utility that made parallelized requests to the framework to speed up the process</w:t>
       </w:r>
     </w:p>
     <w:p>
@@ -458,7 +535,14 @@
           <w:rFonts w:ascii="Times New Roman" w:hAnsi="Times New Roman" w:cs="Times New Roman"/>
           <w:b/>
         </w:rPr>
-        <w:t>Drop-off Consultant</w:t>
+        <w:t>Drop-off</w:t>
+      </w:r>
+      <w:r>
+        <w:rPr>
+          <w:rFonts w:ascii="Times New Roman" w:hAnsi="Times New Roman" w:cs="Times New Roman"/>
+          <w:b/>
+        </w:rPr>
+        <w:t xml:space="preserve"> Center Windows Lead Tech</w:t>
       </w:r>
       <w:r>
         <w:rPr>
@@ -477,7 +561,19 @@
         <w:rPr>
           <w:rFonts w:ascii="Times New Roman" w:hAnsi="Times New Roman" w:cs="Times New Roman"/>
         </w:rPr>
-        <w:t xml:space="preserve">Carleton Information Technology Services, March 2016 – current </w:t>
+        <w:t>Carleton</w:t>
+      </w:r>
+      <w:r>
+        <w:rPr>
+          <w:rFonts w:ascii="Times New Roman" w:hAnsi="Times New Roman" w:cs="Times New Roman"/>
+        </w:rPr>
+        <w:t xml:space="preserve"> ITS</w:t>
+      </w:r>
+      <w:r>
+        <w:rPr>
+          <w:rFonts w:ascii="Times New Roman" w:hAnsi="Times New Roman" w:cs="Times New Roman"/>
+        </w:rPr>
+        <w:t xml:space="preserve">, March 2016 – current </w:t>
       </w:r>
     </w:p>
     <w:p>
@@ -496,7 +592,13 @@
         <w:rPr>
           <w:rFonts w:ascii="Times New Roman" w:hAnsi="Times New Roman" w:cs="Times New Roman"/>
         </w:rPr>
-        <w:t>Repairing or salvaging data from damaged machines</w:t>
+        <w:t>Repairing and</w:t>
+      </w:r>
+      <w:r>
+        <w:rPr>
+          <w:rFonts w:ascii="Times New Roman" w:hAnsi="Times New Roman" w:cs="Times New Roman"/>
+        </w:rPr>
+        <w:t xml:space="preserve"> salvaging data from damaged machines</w:t>
       </w:r>
     </w:p>
     <w:p>
@@ -520,6 +622,11 @@
     </w:p>
     <w:p>
       <w:pPr>
+        <w:pStyle w:val="ListParagraph"/>
+        <w:numPr>
+          <w:ilvl w:val="0"/>
+          <w:numId w:val="13"/>
+        </w:numPr>
         <w:spacing w:line="240" w:lineRule="auto"/>
         <w:rPr>
           <w:rFonts w:ascii="Times New Roman" w:hAnsi="Times New Roman" w:cs="Times New Roman"/>
@@ -528,6 +635,39 @@
       <w:r>
         <w:rPr>
           <w:rFonts w:ascii="Times New Roman" w:hAnsi="Times New Roman" w:cs="Times New Roman"/>
+        </w:rPr>
+        <w:t>Performing particularly difficult repairs, especially for Windows machines</w:t>
+      </w:r>
+    </w:p>
+    <w:p>
+      <w:pPr>
+        <w:pStyle w:val="ListParagraph"/>
+        <w:numPr>
+          <w:ilvl w:val="0"/>
+          <w:numId w:val="13"/>
+        </w:numPr>
+        <w:spacing w:line="240" w:lineRule="auto"/>
+        <w:rPr>
+          <w:rFonts w:ascii="Times New Roman" w:hAnsi="Times New Roman" w:cs="Times New Roman"/>
+        </w:rPr>
+      </w:pPr>
+      <w:r>
+        <w:rPr>
+          <w:rFonts w:ascii="Times New Roman" w:hAnsi="Times New Roman" w:cs="Times New Roman"/>
+        </w:rPr>
+        <w:t xml:space="preserve">Keeping up to date on newest solutions on both Windows and Ubuntu </w:t>
+      </w:r>
+    </w:p>
+    <w:p>
+      <w:pPr>
+        <w:spacing w:line="240" w:lineRule="auto"/>
+        <w:rPr>
+          <w:rFonts w:ascii="Times New Roman" w:hAnsi="Times New Roman" w:cs="Times New Roman"/>
+        </w:rPr>
+      </w:pPr>
+      <w:r>
+        <w:rPr>
+          <w:rFonts w:ascii="Times New Roman" w:hAnsi="Times New Roman" w:cs="Times New Roman"/>
           <w:b/>
         </w:rPr>
         <w:t>Helpdesk Respondent</w:t>
@@ -536,7 +676,19 @@
         <w:rPr>
           <w:rFonts w:ascii="Times New Roman" w:hAnsi="Times New Roman" w:cs="Times New Roman"/>
         </w:rPr>
-        <w:t xml:space="preserve">, Carleton Information Technology Services, September 2015 – current </w:t>
+        <w:t>, Carleton</w:t>
+      </w:r>
+      <w:r>
+        <w:rPr>
+          <w:rFonts w:ascii="Times New Roman" w:hAnsi="Times New Roman" w:cs="Times New Roman"/>
+        </w:rPr>
+        <w:t xml:space="preserve"> ITS</w:t>
+      </w:r>
+      <w:r>
+        <w:rPr>
+          <w:rFonts w:ascii="Times New Roman" w:hAnsi="Times New Roman" w:cs="Times New Roman"/>
+        </w:rPr>
+        <w:t xml:space="preserve">, September 2015 – current </w:t>
       </w:r>
     </w:p>
     <w:p>
@@ -615,98 +767,16 @@
     </w:p>
     <w:p>
       <w:pPr>
+        <w:pStyle w:val="ListParagraph"/>
         <w:spacing w:line="240" w:lineRule="auto"/>
         <w:rPr>
           <w:rFonts w:ascii="Times New Roman" w:hAnsi="Times New Roman" w:cs="Times New Roman"/>
         </w:rPr>
       </w:pPr>
-      <w:r>
-        <w:rPr>
-          <w:rFonts w:ascii="Times New Roman" w:hAnsi="Times New Roman" w:cs="Times New Roman"/>
-          <w:b/>
-        </w:rPr>
-        <w:t xml:space="preserve">Dining Hall Assistant, </w:t>
-      </w:r>
-      <w:r>
-        <w:rPr>
-          <w:rFonts w:ascii="Times New Roman" w:hAnsi="Times New Roman" w:cs="Times New Roman"/>
-        </w:rPr>
-        <w:t>Bon Appetit, September 2014 – January 2015</w:t>
-      </w:r>
-    </w:p>
-    <w:p>
-      <w:pPr>
-        <w:pStyle w:val="ListParagraph"/>
-        <w:numPr>
-          <w:ilvl w:val="0"/>
-          <w:numId w:val="9"/>
-        </w:numPr>
+    </w:p>
+    <w:p>
+      <w:pPr>
         <w:spacing w:line="240" w:lineRule="auto"/>
-        <w:rPr>
-          <w:rFonts w:ascii="Times New Roman" w:hAnsi="Times New Roman" w:cs="Times New Roman"/>
-        </w:rPr>
-      </w:pPr>
-      <w:r>
-        <w:rPr>
-          <w:rFonts w:ascii="Times New Roman" w:hAnsi="Times New Roman" w:cs="Times New Roman"/>
-        </w:rPr>
-        <w:t>Serving and maintaining food at the dining hall with speed and attention to cleanliness</w:t>
-      </w:r>
-    </w:p>
-    <w:p>
-      <w:pPr>
-        <w:spacing w:line="240" w:lineRule="auto"/>
-        <w:rPr>
-          <w:rFonts w:ascii="Times New Roman" w:hAnsi="Times New Roman" w:cs="Times New Roman"/>
-        </w:rPr>
-      </w:pPr>
-      <w:r>
-        <w:rPr>
-          <w:rFonts w:ascii="Times New Roman" w:hAnsi="Times New Roman" w:cs="Times New Roman"/>
-          <w:b/>
-        </w:rPr>
-        <w:t xml:space="preserve">Interior Painter, </w:t>
-      </w:r>
-      <w:r>
-        <w:rPr>
-          <w:rFonts w:ascii="Times New Roman" w:hAnsi="Times New Roman" w:cs="Times New Roman"/>
-        </w:rPr>
-        <w:t>BNK Paint, June – August 2013</w:t>
-      </w:r>
-    </w:p>
-    <w:p>
-      <w:pPr>
-        <w:pStyle w:val="ListParagraph"/>
-        <w:numPr>
-          <w:ilvl w:val="0"/>
-          <w:numId w:val="9"/>
-        </w:numPr>
-        <w:spacing w:line="240" w:lineRule="auto"/>
-        <w:rPr>
-          <w:rFonts w:ascii="Times New Roman" w:hAnsi="Times New Roman" w:cs="Times New Roman"/>
-        </w:rPr>
-      </w:pPr>
-      <w:r>
-        <w:rPr>
-          <w:rFonts w:ascii="Times New Roman" w:hAnsi="Times New Roman" w:cs="Times New Roman"/>
-        </w:rPr>
-        <w:t>Refurbishing and painting interiors with attention to detail</w:t>
-      </w:r>
-    </w:p>
-    <w:p>
-      <w:pPr>
-        <w:spacing w:line="240" w:lineRule="auto"/>
-        <w:jc w:val="center"/>
-        <w:rPr>
-          <w:rFonts w:ascii="Times New Roman" w:hAnsi="Times New Roman" w:cs="Times New Roman"/>
-          <w:b/>
-        </w:rPr>
-      </w:pPr>
-    </w:p>
-    <w:p>
-      <w:pPr>
-        <w:spacing w:line="240" w:lineRule="auto"/>
-        <w:jc w:val="center"/>
         <w:rPr>
           <w:rFonts w:ascii="Times New Roman" w:hAnsi="Times New Roman" w:cs="Times New Roman"/>
           <w:b/>
@@ -753,61 +823,7 @@
         <w:rPr>
           <w:rFonts w:ascii="Times New Roman" w:hAnsi="Times New Roman" w:cs="Times New Roman"/>
         </w:rPr>
-        <w:t xml:space="preserve">Proficiency in </w:t>
-      </w:r>
-      <w:r>
-        <w:rPr>
-          <w:rFonts w:ascii="Times New Roman" w:hAnsi="Times New Roman" w:cs="Times New Roman"/>
-        </w:rPr>
-        <w:t>Python</w:t>
-      </w:r>
-      <w:r>
-        <w:rPr>
-          <w:rFonts w:ascii="Times New Roman" w:hAnsi="Times New Roman" w:cs="Times New Roman"/>
-        </w:rPr>
-        <w:t>,</w:t>
-      </w:r>
-      <w:r>
-        <w:rPr>
-          <w:rFonts w:ascii="Times New Roman" w:hAnsi="Times New Roman" w:cs="Times New Roman"/>
-        </w:rPr>
-        <w:t xml:space="preserve"> Java</w:t>
-      </w:r>
-      <w:r>
-        <w:rPr>
-          <w:rFonts w:ascii="Times New Roman" w:hAnsi="Times New Roman" w:cs="Times New Roman"/>
-        </w:rPr>
-        <w:t xml:space="preserve">, </w:t>
-      </w:r>
-      <w:r>
-        <w:rPr>
-          <w:rFonts w:ascii="Times New Roman" w:hAnsi="Times New Roman" w:cs="Times New Roman"/>
-        </w:rPr>
-        <w:t>C/</w:t>
-      </w:r>
-      <w:r>
-        <w:rPr>
-          <w:rFonts w:ascii="Times New Roman" w:hAnsi="Times New Roman" w:cs="Times New Roman"/>
-        </w:rPr>
-        <w:t xml:space="preserve">C++, </w:t>
-      </w:r>
-      <w:r>
-        <w:rPr>
-          <w:rFonts w:ascii="Times New Roman" w:hAnsi="Times New Roman" w:cs="Times New Roman"/>
-        </w:rPr>
-        <w:t xml:space="preserve">Scheme, </w:t>
-      </w:r>
-      <w:r>
-        <w:rPr>
-          <w:rFonts w:ascii="Times New Roman" w:hAnsi="Times New Roman" w:cs="Times New Roman"/>
-        </w:rPr>
-        <w:t xml:space="preserve">PSQL, </w:t>
-      </w:r>
-      <w:r>
-        <w:rPr>
-          <w:rFonts w:ascii="Times New Roman" w:hAnsi="Times New Roman" w:cs="Times New Roman"/>
-        </w:rPr>
-        <w:t>JavaScript</w:t>
+        <w:t>Strong theoretical framework through extensive coursework</w:t>
       </w:r>
       <w:bookmarkStart w:id="0" w:name="_GoBack"/>
       <w:bookmarkEnd w:id="0"/>
@@ -828,13 +844,49 @@
         <w:rPr>
           <w:rFonts w:ascii="Times New Roman" w:hAnsi="Times New Roman" w:cs="Times New Roman"/>
         </w:rPr>
-        <w:t xml:space="preserve">Experience </w:t>
-      </w:r>
-      <w:r>
-        <w:rPr>
-          <w:rFonts w:ascii="Times New Roman" w:hAnsi="Times New Roman" w:cs="Times New Roman"/>
-        </w:rPr>
-        <w:t>in web development with HTML and CSS</w:t>
+        <w:t xml:space="preserve">Proficiency in </w:t>
+      </w:r>
+      <w:r>
+        <w:rPr>
+          <w:rFonts w:ascii="Times New Roman" w:hAnsi="Times New Roman" w:cs="Times New Roman"/>
+        </w:rPr>
+        <w:t>Python</w:t>
+      </w:r>
+      <w:r>
+        <w:rPr>
+          <w:rFonts w:ascii="Times New Roman" w:hAnsi="Times New Roman" w:cs="Times New Roman"/>
+        </w:rPr>
+        <w:t>,</w:t>
+      </w:r>
+      <w:r>
+        <w:rPr>
+          <w:rFonts w:ascii="Times New Roman" w:hAnsi="Times New Roman" w:cs="Times New Roman"/>
+        </w:rPr>
+        <w:t xml:space="preserve"> Java</w:t>
+      </w:r>
+      <w:r>
+        <w:rPr>
+          <w:rFonts w:ascii="Times New Roman" w:hAnsi="Times New Roman" w:cs="Times New Roman"/>
+        </w:rPr>
+        <w:t xml:space="preserve">, </w:t>
+      </w:r>
+      <w:r>
+        <w:rPr>
+          <w:rFonts w:ascii="Times New Roman" w:hAnsi="Times New Roman" w:cs="Times New Roman"/>
+        </w:rPr>
+        <w:t>C/</w:t>
+      </w:r>
+      <w:r>
+        <w:rPr>
+          <w:rFonts w:ascii="Times New Roman" w:hAnsi="Times New Roman" w:cs="Times New Roman"/>
+        </w:rPr>
+        <w:t xml:space="preserve">C++, PSQL, </w:t>
+      </w:r>
+      <w:r>
+        <w:rPr>
+          <w:rFonts w:ascii="Times New Roman" w:hAnsi="Times New Roman" w:cs="Times New Roman"/>
+        </w:rPr>
+        <w:t>JavaScript</w:t>
       </w:r>
     </w:p>
     <w:p>
@@ -853,7 +905,7 @@
         <w:rPr>
           <w:rFonts w:ascii="Times New Roman" w:hAnsi="Times New Roman" w:cs="Times New Roman"/>
         </w:rPr>
-        <w:t>Experience in UI development with JavaFX and QT</w:t>
+        <w:t>Familiar enough with programming to get started easily with new languages</w:t>
       </w:r>
     </w:p>
     <w:p>
@@ -872,7 +924,31 @@
         <w:rPr>
           <w:rFonts w:ascii="Times New Roman" w:hAnsi="Times New Roman" w:cs="Times New Roman"/>
         </w:rPr>
-        <w:t>Experience in using AWS Lambda and S3</w:t>
+        <w:t xml:space="preserve">Experience </w:t>
+      </w:r>
+      <w:r>
+        <w:rPr>
+          <w:rFonts w:ascii="Times New Roman" w:hAnsi="Times New Roman" w:cs="Times New Roman"/>
+        </w:rPr>
+        <w:t xml:space="preserve">in </w:t>
+      </w:r>
+      <w:r>
+        <w:rPr>
+          <w:rFonts w:ascii="Times New Roman" w:hAnsi="Times New Roman" w:cs="Times New Roman"/>
+        </w:rPr>
+        <w:t xml:space="preserve">developing </w:t>
+      </w:r>
+      <w:r>
+        <w:rPr>
+          <w:rFonts w:ascii="Times New Roman" w:hAnsi="Times New Roman" w:cs="Times New Roman"/>
+        </w:rPr>
+        <w:t xml:space="preserve">Android and IOS </w:t>
+      </w:r>
+      <w:r>
+        <w:rPr>
+          <w:rFonts w:ascii="Times New Roman" w:hAnsi="Times New Roman" w:cs="Times New Roman"/>
+        </w:rPr>
+        <w:t>applications with Javascript platforms and Corona</w:t>
       </w:r>
     </w:p>
     <w:p>
@@ -891,13 +967,19 @@
         <w:rPr>
           <w:rFonts w:ascii="Times New Roman" w:hAnsi="Times New Roman" w:cs="Times New Roman"/>
         </w:rPr>
-        <w:t>Proficiency in Microsoft Office</w:t>
-      </w:r>
-      <w:r>
-        <w:rPr>
-          <w:rFonts w:ascii="Times New Roman" w:hAnsi="Times New Roman" w:cs="Times New Roman"/>
-        </w:rPr>
-        <w:t xml:space="preserve"> and similar tools in Google Drive</w:t>
+        <w:t xml:space="preserve">Experience in using </w:t>
+      </w:r>
+      <w:r>
+        <w:rPr>
+          <w:rFonts w:ascii="Times New Roman" w:hAnsi="Times New Roman" w:cs="Times New Roman"/>
+        </w:rPr>
+        <w:t xml:space="preserve">various </w:t>
+      </w:r>
+      <w:r>
+        <w:rPr>
+          <w:rFonts w:ascii="Times New Roman" w:hAnsi="Times New Roman" w:cs="Times New Roman"/>
+        </w:rPr>
+        <w:t>AWS components</w:t>
       </w:r>
     </w:p>
     <w:p>
@@ -923,7 +1005,13 @@
         <w:rPr>
           <w:rFonts w:ascii="Times New Roman" w:hAnsi="Times New Roman" w:cs="Times New Roman"/>
         </w:rPr>
-        <w:t>OSX, Windows 10, and Linux (Ubuntu)</w:t>
+        <w:t>OSX, Windows</w:t>
+      </w:r>
+      <w:r>
+        <w:rPr>
+          <w:rFonts w:ascii="Times New Roman" w:hAnsi="Times New Roman" w:cs="Times New Roman"/>
+        </w:rPr>
+        <w:t>, and Linux (Ubuntu)</w:t>
       </w:r>
     </w:p>
     <w:p>
@@ -942,32 +1030,13 @@
         <w:rPr>
           <w:rFonts w:ascii="Times New Roman" w:hAnsi="Times New Roman" w:cs="Times New Roman"/>
         </w:rPr>
-        <w:t>S</w:t>
-      </w:r>
-      <w:r>
-        <w:rPr>
-          <w:rFonts w:ascii="Times New Roman" w:hAnsi="Times New Roman" w:cs="Times New Roman"/>
-        </w:rPr>
-        <w:t>trong logical and analytical skills from math and computer science coursework</w:t>
-      </w:r>
-    </w:p>
-    <w:p>
-      <w:pPr>
-        <w:pStyle w:val="ListParagraph"/>
-        <w:numPr>
-          <w:ilvl w:val="0"/>
-          <w:numId w:val="11"/>
-        </w:numPr>
-        <w:spacing w:line="240" w:lineRule="auto"/>
-        <w:rPr>
-          <w:rFonts w:ascii="Times New Roman" w:hAnsi="Times New Roman" w:cs="Times New Roman"/>
-        </w:rPr>
-      </w:pPr>
-      <w:r>
-        <w:rPr>
-          <w:rFonts w:ascii="Times New Roman" w:hAnsi="Times New Roman" w:cs="Times New Roman"/>
-        </w:rPr>
         <w:t>Native speaker of Korean</w:t>
+      </w:r>
+      <w:r>
+        <w:rPr>
+          <w:rFonts w:ascii="Times New Roman" w:hAnsi="Times New Roman" w:cs="Times New Roman"/>
+        </w:rPr>
+        <w:t>s</w:t>
       </w:r>
     </w:p>
     <w:sectPr>
@@ -981,7 +1050,7 @@
 </file>
 
 <file path=word/endnotes.xml><?xml version="1.0" encoding="utf-8"?>
-<w:endnotes xmlns:wpc="http://schemas.microsoft.com/office/word/2010/wordprocessingCanvas" xmlns:cx="http://schemas.microsoft.com/office/drawing/2014/chartex" xmlns:cx1="http://schemas.microsoft.com/office/drawing/2015/9/8/chartex" xmlns:cx2="http://schemas.microsoft.com/office/drawing/2015/10/21/chartex" xmlns:cx3="http://schemas.microsoft.com/office/drawing/2016/5/9/chartex" xmlns:cx4="http://schemas.microsoft.com/office/drawing/2016/5/10/chartex" xmlns:cx5="http://schemas.microsoft.com/office/drawing/2016/5/11/chartex" xmlns:mc="http://schemas.openxmlformats.org/markup-compatibility/2006" xmlns:o="urn:schemas-microsoft-com:office:office" xmlns:r="http://schemas.openxmlformats.org/officeDocument/2006/relationships" xmlns:m="http://schemas.openxmlformats.org/officeDocument/2006/math" xmlns:v="urn:schemas-microsoft-com:vml" xmlns:wp14="http://schemas.microsoft.com/office/word/2010/wordprocessingDrawing" xmlns:wp="http://schemas.openxmlformats.org/drawingml/2006/wordprocessingDrawing" xmlns:w10="urn:schemas-microsoft-com:office:word" xmlns:w="http://schemas.openxmlformats.org/wordprocessingml/2006/main" xmlns:w14="http://schemas.microsoft.com/office/word/2010/wordml" xmlns:w15="http://schemas.microsoft.com/office/word/2012/wordml" xmlns:w16se="http://schemas.microsoft.com/office/word/2015/wordml/symex" xmlns:wpg="http://schemas.microsoft.com/office/word/2010/wordprocessingGroup" xmlns:wpi="http://schemas.microsoft.com/office/word/2010/wordprocessingInk" xmlns:wne="http://schemas.microsoft.com/office/word/2006/wordml" xmlns:wps="http://schemas.microsoft.com/office/word/2010/wordprocessingShape" mc:Ignorable="w14 w15 w16se wp14">
+<w:endnotes xmlns:wpc="http://schemas.microsoft.com/office/word/2010/wordprocessingCanvas" xmlns:cx="http://schemas.microsoft.com/office/drawing/2014/chartex" xmlns:cx1="http://schemas.microsoft.com/office/drawing/2015/9/8/chartex" xmlns:cx2="http://schemas.microsoft.com/office/drawing/2015/10/21/chartex" xmlns:cx3="http://schemas.microsoft.com/office/drawing/2016/5/9/chartex" xmlns:cx4="http://schemas.microsoft.com/office/drawing/2016/5/10/chartex" xmlns:cx5="http://schemas.microsoft.com/office/drawing/2016/5/11/chartex" xmlns:cx6="http://schemas.microsoft.com/office/drawing/2016/5/12/chartex" xmlns:cx7="http://schemas.microsoft.com/office/drawing/2016/5/13/chartex" xmlns:cx8="http://schemas.microsoft.com/office/drawing/2016/5/14/chartex" xmlns:mc="http://schemas.openxmlformats.org/markup-compatibility/2006" xmlns:aink="http://schemas.microsoft.com/office/drawing/2016/ink" xmlns:am3d="http://schemas.microsoft.com/office/drawing/2017/model3d" xmlns:o="urn:schemas-microsoft-com:office:office" xmlns:r="http://schemas.openxmlformats.org/officeDocument/2006/relationships" xmlns:m="http://schemas.openxmlformats.org/officeDocument/2006/math" xmlns:v="urn:schemas-microsoft-com:vml" xmlns:wp14="http://schemas.microsoft.com/office/word/2010/wordprocessingDrawing" xmlns:wp="http://schemas.openxmlformats.org/drawingml/2006/wordprocessingDrawing" xmlns:w10="urn:schemas-microsoft-com:office:word" xmlns:w="http://schemas.openxmlformats.org/wordprocessingml/2006/main" xmlns:w14="http://schemas.microsoft.com/office/word/2010/wordml" xmlns:w15="http://schemas.microsoft.com/office/word/2012/wordml" xmlns:w16cid="http://schemas.microsoft.com/office/word/2016/wordml/cid" xmlns:w16se="http://schemas.microsoft.com/office/word/2015/wordml/symex" xmlns:wpg="http://schemas.microsoft.com/office/word/2010/wordprocessingGroup" xmlns:wpi="http://schemas.microsoft.com/office/word/2010/wordprocessingInk" xmlns:wne="http://schemas.microsoft.com/office/word/2006/wordml" xmlns:wps="http://schemas.microsoft.com/office/word/2010/wordprocessingShape" mc:Ignorable="w14 w15 w16se w16cid wp14">
   <w:endnote w:type="separator" w:id="-1">
     <w:p>
       <w:pPr>
@@ -1006,7 +1075,7 @@
 </file>
 
 <file path=word/footnotes.xml><?xml version="1.0" encoding="utf-8"?>
-<w:footnotes xmlns:wpc="http://schemas.microsoft.com/office/word/2010/wordprocessingCanvas" xmlns:cx="http://schemas.microsoft.com/office/drawing/2014/chartex" xmlns:cx1="http://schemas.microsoft.com/office/drawing/2015/9/8/chartex" xmlns:cx2="http://schemas.microsoft.com/office/drawing/2015/10/21/chartex" xmlns:cx3="http://schemas.microsoft.com/office/drawing/2016/5/9/chartex" xmlns:cx4="http://schemas.microsoft.com/office/drawing/2016/5/10/chartex" xmlns:cx5="http://schemas.microsoft.com/office/drawing/2016/5/11/chartex" xmlns:mc="http://schemas.openxmlformats.org/markup-compatibility/2006" xmlns:o="urn:schemas-microsoft-com:office:office" xmlns:r="http://schemas.openxmlformats.org/officeDocument/2006/relationships" xmlns:m="http://schemas.openxmlformats.org/officeDocument/2006/math" xmlns:v="urn:schemas-microsoft-com:vml" xmlns:wp14="http://schemas.microsoft.com/office/word/2010/wordprocessingDrawing" xmlns:wp="http://schemas.openxmlformats.org/drawingml/2006/wordprocessingDrawing" xmlns:w10="urn:schemas-microsoft-com:office:word" xmlns:w="http://schemas.openxmlformats.org/wordprocessingml/2006/main" xmlns:w14="http://schemas.microsoft.com/office/word/2010/wordml" xmlns:w15="http://schemas.microsoft.com/office/word/2012/wordml" xmlns:w16se="http://schemas.microsoft.com/office/word/2015/wordml/symex" xmlns:wpg="http://schemas.microsoft.com/office/word/2010/wordprocessingGroup" xmlns:wpi="http://schemas.microsoft.com/office/word/2010/wordprocessingInk" xmlns:wne="http://schemas.microsoft.com/office/word/2006/wordml" xmlns:wps="http://schemas.microsoft.com/office/word/2010/wordprocessingShape" mc:Ignorable="w14 w15 w16se wp14">
+<w:footnotes xmlns:wpc="http://schemas.microsoft.com/office/word/2010/wordprocessingCanvas" xmlns:cx="http://schemas.microsoft.com/office/drawing/2014/chartex" xmlns:cx1="http://schemas.microsoft.com/office/drawing/2015/9/8/chartex" xmlns:cx2="http://schemas.microsoft.com/office/drawing/2015/10/21/chartex" xmlns:cx3="http://schemas.microsoft.com/office/drawing/2016/5/9/chartex" xmlns:cx4="http://schemas.microsoft.com/office/drawing/2016/5/10/chartex" xmlns:cx5="http://schemas.microsoft.com/office/drawing/2016/5/11/chartex" xmlns:cx6="http://schemas.microsoft.com/office/drawing/2016/5/12/chartex" xmlns:cx7="http://schemas.microsoft.com/office/drawing/2016/5/13/chartex" xmlns:cx8="http://schemas.microsoft.com/office/drawing/2016/5/14/chartex" xmlns:mc="http://schemas.openxmlformats.org/markup-compatibility/2006" xmlns:aink="http://schemas.microsoft.com/office/drawing/2016/ink" xmlns:am3d="http://schemas.microsoft.com/office/drawing/2017/model3d" xmlns:o="urn:schemas-microsoft-com:office:office" xmlns:r="http://schemas.openxmlformats.org/officeDocument/2006/relationships" xmlns:m="http://schemas.openxmlformats.org/officeDocument/2006/math" xmlns:v="urn:schemas-microsoft-com:vml" xmlns:wp14="http://schemas.microsoft.com/office/word/2010/wordprocessingDrawing" xmlns:wp="http://schemas.openxmlformats.org/drawingml/2006/wordprocessingDrawing" xmlns:w10="urn:schemas-microsoft-com:office:word" xmlns:w="http://schemas.openxmlformats.org/wordprocessingml/2006/main" xmlns:w14="http://schemas.microsoft.com/office/word/2010/wordml" xmlns:w15="http://schemas.microsoft.com/office/word/2012/wordml" xmlns:w16cid="http://schemas.microsoft.com/office/word/2016/wordml/cid" xmlns:w16se="http://schemas.microsoft.com/office/word/2015/wordml/symex" xmlns:wpg="http://schemas.microsoft.com/office/word/2010/wordprocessingGroup" xmlns:wpi="http://schemas.microsoft.com/office/word/2010/wordprocessingInk" xmlns:wne="http://schemas.microsoft.com/office/word/2006/wordml" xmlns:wps="http://schemas.microsoft.com/office/word/2010/wordprocessingShape" mc:Ignorable="w14 w15 w16se w16cid wp14">
   <w:footnote w:type="separator" w:id="-1">
     <w:p>
       <w:pPr>
@@ -1031,7 +1100,7 @@
 </file>
 
 <file path=word/numbering.xml><?xml version="1.0" encoding="utf-8"?>
-<w:numbering xmlns:wpc="http://schemas.microsoft.com/office/word/2010/wordprocessingCanvas" xmlns:cx="http://schemas.microsoft.com/office/drawing/2014/chartex" xmlns:cx1="http://schemas.microsoft.com/office/drawing/2015/9/8/chartex" xmlns:cx2="http://schemas.microsoft.com/office/drawing/2015/10/21/chartex" xmlns:cx3="http://schemas.microsoft.com/office/drawing/2016/5/9/chartex" xmlns:cx4="http://schemas.microsoft.com/office/drawing/2016/5/10/chartex" xmlns:cx5="http://schemas.microsoft.com/office/drawing/2016/5/11/chartex" xmlns:mc="http://schemas.openxmlformats.org/markup-compatibility/2006" xmlns:o="urn:schemas-microsoft-com:office:office" xmlns:r="http://schemas.openxmlformats.org/officeDocument/2006/relationships" xmlns:m="http://schemas.openxmlformats.org/officeDocument/2006/math" xmlns:v="urn:schemas-microsoft-com:vml" xmlns:wp14="http://schemas.microsoft.com/office/word/2010/wordprocessingDrawing" xmlns:wp="http://schemas.openxmlformats.org/drawingml/2006/wordprocessingDrawing" xmlns:w10="urn:schemas-microsoft-com:office:word" xmlns:w="http://schemas.openxmlformats.org/wordprocessingml/2006/main" xmlns:w14="http://schemas.microsoft.com/office/word/2010/wordml" xmlns:w15="http://schemas.microsoft.com/office/word/2012/wordml" xmlns:w16se="http://schemas.microsoft.com/office/word/2015/wordml/symex" xmlns:wpg="http://schemas.microsoft.com/office/word/2010/wordprocessingGroup" xmlns:wpi="http://schemas.microsoft.com/office/word/2010/wordprocessingInk" xmlns:wne="http://schemas.microsoft.com/office/word/2006/wordml" xmlns:wps="http://schemas.microsoft.com/office/word/2010/wordprocessingShape" mc:Ignorable="w14 w15 w16se wp14">
+<w:numbering xmlns:wpc="http://schemas.microsoft.com/office/word/2010/wordprocessingCanvas" xmlns:cx="http://schemas.microsoft.com/office/drawing/2014/chartex" xmlns:cx1="http://schemas.microsoft.com/office/drawing/2015/9/8/chartex" xmlns:cx2="http://schemas.microsoft.com/office/drawing/2015/10/21/chartex" xmlns:cx3="http://schemas.microsoft.com/office/drawing/2016/5/9/chartex" xmlns:cx4="http://schemas.microsoft.com/office/drawing/2016/5/10/chartex" xmlns:cx5="http://schemas.microsoft.com/office/drawing/2016/5/11/chartex" xmlns:cx6="http://schemas.microsoft.com/office/drawing/2016/5/12/chartex" xmlns:cx7="http://schemas.microsoft.com/office/drawing/2016/5/13/chartex" xmlns:cx8="http://schemas.microsoft.com/office/drawing/2016/5/14/chartex" xmlns:mc="http://schemas.openxmlformats.org/markup-compatibility/2006" xmlns:aink="http://schemas.microsoft.com/office/drawing/2016/ink" xmlns:am3d="http://schemas.microsoft.com/office/drawing/2017/model3d" xmlns:o="urn:schemas-microsoft-com:office:office" xmlns:r="http://schemas.openxmlformats.org/officeDocument/2006/relationships" xmlns:m="http://schemas.openxmlformats.org/officeDocument/2006/math" xmlns:v="urn:schemas-microsoft-com:vml" xmlns:wp14="http://schemas.microsoft.com/office/word/2010/wordprocessingDrawing" xmlns:wp="http://schemas.openxmlformats.org/drawingml/2006/wordprocessingDrawing" xmlns:w10="urn:schemas-microsoft-com:office:word" xmlns:w="http://schemas.openxmlformats.org/wordprocessingml/2006/main" xmlns:w14="http://schemas.microsoft.com/office/word/2010/wordml" xmlns:w15="http://schemas.microsoft.com/office/word/2012/wordml" xmlns:w16cid="http://schemas.microsoft.com/office/word/2016/wordml/cid" xmlns:w16se="http://schemas.microsoft.com/office/word/2015/wordml/symex" xmlns:wpg="http://schemas.microsoft.com/office/word/2010/wordprocessingGroup" xmlns:wpi="http://schemas.microsoft.com/office/word/2010/wordprocessingInk" xmlns:wne="http://schemas.microsoft.com/office/word/2006/wordml" xmlns:wps="http://schemas.microsoft.com/office/word/2010/wordprocessingShape" mc:Ignorable="w14 w15 w16se w16cid wp14">
   <w:abstractNum w:abstractNumId="0" w15:restartNumberingAfterBreak="0">
     <w:nsid w:val="0083525A"/>
     <w:multiLevelType w:val="hybridMultilevel"/>
@@ -1910,6 +1979,119 @@
     </w:lvl>
   </w:abstractNum>
   <w:abstractNum w:abstractNumId="8" w15:restartNumberingAfterBreak="0">
+    <w:nsid w:val="43E978C1"/>
+    <w:multiLevelType w:val="hybridMultilevel"/>
+    <w:tmpl w:val="C4BCDAAA"/>
+    <w:lvl w:ilvl="0" w:tplc="04090001">
+      <w:start w:val="1"/>
+      <w:numFmt w:val="bullet"/>
+      <w:lvlText w:val=""/>
+      <w:lvlJc w:val="left"/>
+      <w:pPr>
+        <w:ind w:left="720" w:hanging="360"/>
+      </w:pPr>
+      <w:rPr>
+        <w:rFonts w:ascii="Symbol" w:hAnsi="Symbol" w:hint="default"/>
+      </w:rPr>
+    </w:lvl>
+    <w:lvl w:ilvl="1" w:tplc="04090003" w:tentative="1">
+      <w:start w:val="1"/>
+      <w:numFmt w:val="bullet"/>
+      <w:lvlText w:val="o"/>
+      <w:lvlJc w:val="left"/>
+      <w:pPr>
+        <w:ind w:left="1440" w:hanging="360"/>
+      </w:pPr>
+      <w:rPr>
+        <w:rFonts w:ascii="Courier New" w:hAnsi="Courier New" w:cs="Courier New" w:hint="default"/>
+      </w:rPr>
+    </w:lvl>
+    <w:lvl w:ilvl="2" w:tplc="04090005" w:tentative="1">
+      <w:start w:val="1"/>
+      <w:numFmt w:val="bullet"/>
+      <w:lvlText w:val=""/>
+      <w:lvlJc w:val="left"/>
+      <w:pPr>
+        <w:ind w:left="2160" w:hanging="360"/>
+      </w:pPr>
+      <w:rPr>
+        <w:rFonts w:ascii="Wingdings" w:hAnsi="Wingdings" w:hint="default"/>
+      </w:rPr>
+    </w:lvl>
+    <w:lvl w:ilvl="3" w:tplc="04090001" w:tentative="1">
+      <w:start w:val="1"/>
+      <w:numFmt w:val="bullet"/>
+      <w:lvlText w:val=""/>
+      <w:lvlJc w:val="left"/>
+      <w:pPr>
+        <w:ind w:left="2880" w:hanging="360"/>
+      </w:pPr>
+      <w:rPr>
+        <w:rFonts w:ascii="Symbol" w:hAnsi="Symbol" w:hint="default"/>
+      </w:rPr>
+    </w:lvl>
+    <w:lvl w:ilvl="4" w:tplc="04090003" w:tentative="1">
+      <w:start w:val="1"/>
+      <w:numFmt w:val="bullet"/>
+      <w:lvlText w:val="o"/>
+      <w:lvlJc w:val="left"/>
+      <w:pPr>
+        <w:ind w:left="3600" w:hanging="360"/>
+      </w:pPr>
+      <w:rPr>
+        <w:rFonts w:ascii="Courier New" w:hAnsi="Courier New" w:cs="Courier New" w:hint="default"/>
+      </w:rPr>
+    </w:lvl>
+    <w:lvl w:ilvl="5" w:tplc="04090005" w:tentative="1">
+      <w:start w:val="1"/>
+      <w:numFmt w:val="bullet"/>
+      <w:lvlText w:val=""/>
+      <w:lvlJc w:val="left"/>
+      <w:pPr>
+        <w:ind w:left="4320" w:hanging="360"/>
+      </w:pPr>
+      <w:rPr>
+        <w:rFonts w:ascii="Wingdings" w:hAnsi="Wingdings" w:hint="default"/>
+      </w:rPr>
+    </w:lvl>
+    <w:lvl w:ilvl="6" w:tplc="04090001" w:tentative="1">
+      <w:start w:val="1"/>
+      <w:numFmt w:val="bullet"/>
+      <w:lvlText w:val=""/>
+      <w:lvlJc w:val="left"/>
+      <w:pPr>
+        <w:ind w:left="5040" w:hanging="360"/>
+      </w:pPr>
+      <w:rPr>
+        <w:rFonts w:ascii="Symbol" w:hAnsi="Symbol" w:hint="default"/>
+      </w:rPr>
+    </w:lvl>
+    <w:lvl w:ilvl="7" w:tplc="04090003" w:tentative="1">
+      <w:start w:val="1"/>
+      <w:numFmt w:val="bullet"/>
+      <w:lvlText w:val="o"/>
+      <w:lvlJc w:val="left"/>
+      <w:pPr>
+        <w:ind w:left="5760" w:hanging="360"/>
+      </w:pPr>
+      <w:rPr>
+        <w:rFonts w:ascii="Courier New" w:hAnsi="Courier New" w:cs="Courier New" w:hint="default"/>
+      </w:rPr>
+    </w:lvl>
+    <w:lvl w:ilvl="8" w:tplc="04090005" w:tentative="1">
+      <w:start w:val="1"/>
+      <w:numFmt w:val="bullet"/>
+      <w:lvlText w:val=""/>
+      <w:lvlJc w:val="left"/>
+      <w:pPr>
+        <w:ind w:left="6480" w:hanging="360"/>
+      </w:pPr>
+      <w:rPr>
+        <w:rFonts w:ascii="Wingdings" w:hAnsi="Wingdings" w:hint="default"/>
+      </w:rPr>
+    </w:lvl>
+  </w:abstractNum>
+  <w:abstractNum w:abstractNumId="9" w15:restartNumberingAfterBreak="0">
     <w:nsid w:val="48BB7DFE"/>
     <w:multiLevelType w:val="hybridMultilevel"/>
     <w:tmpl w:val="BF769E2C"/>
@@ -2022,7 +2204,7 @@
       </w:rPr>
     </w:lvl>
   </w:abstractNum>
-  <w:abstractNum w:abstractNumId="9" w15:restartNumberingAfterBreak="0">
+  <w:abstractNum w:abstractNumId="10" w15:restartNumberingAfterBreak="0">
     <w:nsid w:val="4EAC727D"/>
     <w:multiLevelType w:val="hybridMultilevel"/>
     <w:tmpl w:val="5B5EBEBE"/>
@@ -2135,7 +2317,7 @@
       </w:rPr>
     </w:lvl>
   </w:abstractNum>
-  <w:abstractNum w:abstractNumId="10" w15:restartNumberingAfterBreak="0">
+  <w:abstractNum w:abstractNumId="11" w15:restartNumberingAfterBreak="0">
     <w:nsid w:val="52CC1725"/>
     <w:multiLevelType w:val="hybridMultilevel"/>
     <w:tmpl w:val="11D42E32"/>
@@ -2248,7 +2430,7 @@
       </w:rPr>
     </w:lvl>
   </w:abstractNum>
-  <w:abstractNum w:abstractNumId="11" w15:restartNumberingAfterBreak="0">
+  <w:abstractNum w:abstractNumId="12" w15:restartNumberingAfterBreak="0">
     <w:nsid w:val="7358467B"/>
     <w:multiLevelType w:val="hybridMultilevel"/>
     <w:tmpl w:val="45AC6BAE"/>
@@ -2361,7 +2543,7 @@
       </w:rPr>
     </w:lvl>
   </w:abstractNum>
-  <w:abstractNum w:abstractNumId="12" w15:restartNumberingAfterBreak="0">
+  <w:abstractNum w:abstractNumId="13" w15:restartNumberingAfterBreak="0">
     <w:nsid w:val="74AF3611"/>
     <w:multiLevelType w:val="hybridMultilevel"/>
     <w:tmpl w:val="B99AC1F2"/>
@@ -2481,13 +2663,13 @@
     <w:abstractNumId w:val="6"/>
   </w:num>
   <w:num w:numId="3">
+    <w:abstractNumId w:val="12"/>
+  </w:num>
+  <w:num w:numId="4">
     <w:abstractNumId w:val="11"/>
   </w:num>
-  <w:num w:numId="4">
+  <w:num w:numId="5">
     <w:abstractNumId w:val="10"/>
-  </w:num>
-  <w:num w:numId="5">
-    <w:abstractNumId w:val="9"/>
   </w:num>
   <w:num w:numId="6">
     <w:abstractNumId w:val="2"/>
@@ -2496,13 +2678,13 @@
     <w:abstractNumId w:val="0"/>
   </w:num>
   <w:num w:numId="8">
-    <w:abstractNumId w:val="12"/>
+    <w:abstractNumId w:val="13"/>
   </w:num>
   <w:num w:numId="9">
     <w:abstractNumId w:val="1"/>
   </w:num>
   <w:num w:numId="10">
-    <w:abstractNumId w:val="8"/>
+    <w:abstractNumId w:val="9"/>
   </w:num>
   <w:num w:numId="11">
     <w:abstractNumId w:val="7"/>
@@ -2513,11 +2695,14 @@
   <w:num w:numId="13">
     <w:abstractNumId w:val="4"/>
   </w:num>
+  <w:num w:numId="14">
+    <w:abstractNumId w:val="8"/>
+  </w:num>
 </w:numbering>
 </file>
 
 <file path=word/styles.xml><?xml version="1.0" encoding="utf-8"?>
-<w:styles xmlns:mc="http://schemas.openxmlformats.org/markup-compatibility/2006" xmlns:r="http://schemas.openxmlformats.org/officeDocument/2006/relationships" xmlns:w="http://schemas.openxmlformats.org/wordprocessingml/2006/main" xmlns:w14="http://schemas.microsoft.com/office/word/2010/wordml" xmlns:w15="http://schemas.microsoft.com/office/word/2012/wordml" xmlns:w16se="http://schemas.microsoft.com/office/word/2015/wordml/symex" mc:Ignorable="w14 w15 w16se">
+<w:styles xmlns:mc="http://schemas.openxmlformats.org/markup-compatibility/2006" xmlns:r="http://schemas.openxmlformats.org/officeDocument/2006/relationships" xmlns:w="http://schemas.openxmlformats.org/wordprocessingml/2006/main" xmlns:w14="http://schemas.microsoft.com/office/word/2010/wordml" xmlns:w15="http://schemas.microsoft.com/office/word/2012/wordml" xmlns:w16cid="http://schemas.microsoft.com/office/word/2016/wordml/cid" xmlns:w16se="http://schemas.microsoft.com/office/word/2015/wordml/symex" mc:Ignorable="w14 w15 w16se w16cid">
   <w:docDefaults>
     <w:rPrDefault>
       <w:rPr>
@@ -2533,7 +2718,7 @@
       </w:pPr>
     </w:pPrDefault>
   </w:docDefaults>
-  <w:latentStyles w:defLockedState="0" w:defUIPriority="99" w:defSemiHidden="0" w:defUnhideWhenUsed="0" w:defQFormat="0" w:count="374">
+  <w:latentStyles w:defLockedState="0" w:defUIPriority="99" w:defSemiHidden="0" w:defUnhideWhenUsed="0" w:defQFormat="0" w:count="375">
     <w:lsdException w:name="Normal" w:uiPriority="0" w:qFormat="1"/>
     <w:lsdException w:name="heading 1" w:uiPriority="9" w:qFormat="1"/>
     <w:lsdException w:name="heading 2" w:semiHidden="1" w:uiPriority="9" w:unhideWhenUsed="1" w:qFormat="1"/>
@@ -2905,6 +3090,7 @@
     <w:lsdException w:name="Mention" w:semiHidden="1" w:unhideWhenUsed="1"/>
     <w:lsdException w:name="Smart Hyperlink" w:semiHidden="1" w:unhideWhenUsed="1"/>
     <w:lsdException w:name="Hashtag" w:semiHidden="1" w:unhideWhenUsed="1"/>
+    <w:lsdException w:name="Unresolved Mention" w:semiHidden="1" w:unhideWhenUsed="1"/>
   </w:latentStyles>
   <w:style w:type="paragraph" w:default="1" w:styleId="Normal">
     <w:name w:val="Normal"/>
@@ -3350,7 +3536,7 @@
 </file>
 
 <file path=customXml/itemProps1.xml><?xml version="1.0" encoding="utf-8"?>
-<ds:datastoreItem xmlns:ds="http://schemas.openxmlformats.org/officeDocument/2006/customXml" ds:itemID="{E73D674C-681C-48C2-8B95-3DE55EBF6A82}">
+<ds:datastoreItem xmlns:ds="http://schemas.openxmlformats.org/officeDocument/2006/customXml" ds:itemID="{61877BE1-87DE-4BC1-8E02-EC73FAFEC060}">
   <ds:schemaRefs>
     <ds:schemaRef ds:uri="http://schemas.openxmlformats.org/officeDocument/2006/bibliography"/>
   </ds:schemaRefs>

</xml_diff>